<commit_message>
Oct 16 2016 1916
</commit_message>
<xml_diff>
--- a/position paper/Cui_1-11_17-02.docx
+++ b/position paper/Cui_1-11_17-02.docx
@@ -323,15 +323,449 @@
       <w:pPr>
         <w:spacing w:after="0"/>
         <w:rPr>
+          <w:rFonts w:ascii="Times New Roman" w:hAnsi="Times New Roman" w:cs="Times New Roman"/>
+          <w:lang w:eastAsia="zh-CN"/>
+        </w:rPr>
+      </w:pPr>
+      <w:r>
+        <w:rPr>
+          <w:rFonts w:ascii="Times New Roman" w:hAnsi="Times New Roman" w:cs="Times New Roman"/>
+        </w:rPr>
+        <w:t xml:space="preserve">2.  </w:t>
+      </w:r>
+      <w:r>
+        <w:rPr>
+          <w:rFonts w:ascii="Times New Roman" w:hAnsi="Times New Roman" w:cs="Times New Roman"/>
+        </w:rPr>
+        <w:t xml:space="preserve">The Air Force </w:t>
+      </w:r>
+      <w:r>
+        <w:rPr>
+          <w:rFonts w:ascii="Times New Roman" w:hAnsi="Times New Roman" w:cs="Times New Roman"/>
+        </w:rPr>
+        <w:t>should</w:t>
+      </w:r>
+      <w:r>
+        <w:rPr>
+          <w:rFonts w:ascii="Times New Roman" w:hAnsi="Times New Roman" w:cs="Times New Roman"/>
+        </w:rPr>
+        <w:t xml:space="preserve"> recruit officers from various education background and skills</w:t>
+      </w:r>
+      <w:r>
+        <w:rPr>
+          <w:rFonts w:ascii="Times New Roman" w:hAnsi="Times New Roman" w:cs="Times New Roman"/>
+        </w:rPr>
+        <w:t xml:space="preserve"> to fit different career fields</w:t>
+      </w:r>
+      <w:r>
+        <w:rPr>
+          <w:rFonts w:ascii="Times New Roman" w:hAnsi="Times New Roman" w:cs="Times New Roman"/>
+        </w:rPr>
+        <w:t xml:space="preserve">. </w:t>
+      </w:r>
+      <w:r>
+        <w:rPr>
           <w:rFonts w:ascii="Times New Roman" w:hAnsi="Times New Roman" w:cs="Times New Roman" w:hint="eastAsia"/>
           <w:lang w:eastAsia="zh-CN"/>
         </w:rPr>
-      </w:pPr>
-      <w:r>
-        <w:rPr>
-          <w:rFonts w:ascii="Times New Roman" w:hAnsi="Times New Roman" w:cs="Times New Roman"/>
-        </w:rPr>
-        <w:t xml:space="preserve">2.  </w:t>
+        <w:t>There</w:t>
+      </w:r>
+      <w:r>
+        <w:rPr>
+          <w:rFonts w:ascii="Times New Roman" w:hAnsi="Times New Roman" w:cs="Times New Roman"/>
+          <w:lang w:eastAsia="zh-CN"/>
+        </w:rPr>
+        <w:t xml:space="preserve"> are 26 </w:t>
+      </w:r>
+      <w:r>
+        <w:rPr>
+          <w:rFonts w:ascii="Times New Roman" w:hAnsi="Times New Roman" w:cs="Times New Roman"/>
+          <w:lang w:eastAsia="zh-CN"/>
+        </w:rPr>
+        <w:t>officer career fields that are identified by Air Force Specialty Codes (AFSCs).</w:t>
+      </w:r>
+      <w:r>
+        <w:rPr>
+          <w:rFonts w:ascii="Times New Roman" w:hAnsi="Times New Roman" w:cs="Times New Roman"/>
+          <w:vertAlign w:val="superscript"/>
+          <w:lang w:eastAsia="zh-CN"/>
+        </w:rPr>
+        <w:t>1</w:t>
+      </w:r>
+      <w:r>
+        <w:rPr>
+          <w:rFonts w:ascii="Times New Roman" w:hAnsi="Times New Roman" w:cs="Times New Roman"/>
+          <w:lang w:eastAsia="zh-CN"/>
+        </w:rPr>
+        <w:t xml:space="preserve"> O</w:t>
+      </w:r>
+      <w:r>
+        <w:rPr>
+          <w:rFonts w:ascii="Times New Roman" w:hAnsi="Times New Roman" w:cs="Times New Roman"/>
+          <w:lang w:eastAsia="zh-CN"/>
+        </w:rPr>
+        <w:t>nly five care</w:t>
+      </w:r>
+      <w:r>
+        <w:rPr>
+          <w:rFonts w:ascii="Times New Roman" w:hAnsi="Times New Roman" w:cs="Times New Roman"/>
+          <w:lang w:eastAsia="zh-CN"/>
+        </w:rPr>
+        <w:t>er fields require a STEM degree</w:t>
+      </w:r>
+      <w:r>
+        <w:rPr>
+          <w:rFonts w:ascii="Times New Roman" w:hAnsi="Times New Roman" w:cs="Times New Roman"/>
+          <w:lang w:eastAsia="zh-CN"/>
+        </w:rPr>
+        <w:t>.</w:t>
+      </w:r>
+      <w:r>
+        <w:rPr>
+          <w:rFonts w:ascii="Times New Roman" w:hAnsi="Times New Roman" w:cs="Times New Roman"/>
+          <w:vertAlign w:val="superscript"/>
+          <w:lang w:eastAsia="zh-CN"/>
+        </w:rPr>
+        <w:t>2</w:t>
+      </w:r>
+      <w:r>
+        <w:rPr>
+          <w:rFonts w:ascii="Times New Roman" w:hAnsi="Times New Roman" w:cs="Times New Roman"/>
+          <w:lang w:eastAsia="zh-CN"/>
+        </w:rPr>
+        <w:t xml:space="preserve"> </w:t>
+      </w:r>
+      <w:r>
+        <w:rPr>
+          <w:rFonts w:ascii="Times New Roman" w:hAnsi="Times New Roman" w:cs="Times New Roman"/>
+          <w:lang w:eastAsia="zh-CN"/>
+        </w:rPr>
+        <w:t xml:space="preserve">Some career fields require </w:t>
+      </w:r>
+      <w:r>
+        <w:rPr>
+          <w:rFonts w:ascii="Times New Roman" w:hAnsi="Times New Roman" w:cs="Times New Roman"/>
+          <w:lang w:eastAsia="zh-CN"/>
+        </w:rPr>
+        <w:t>special skills</w:t>
+      </w:r>
+      <w:r>
+        <w:rPr>
+          <w:rFonts w:ascii="Times New Roman" w:hAnsi="Times New Roman" w:cs="Times New Roman"/>
+          <w:lang w:eastAsia="zh-CN"/>
+        </w:rPr>
+        <w:t xml:space="preserve"> and </w:t>
+      </w:r>
+      <w:r>
+        <w:rPr>
+          <w:rFonts w:ascii="Times New Roman" w:hAnsi="Times New Roman" w:cs="Times New Roman"/>
+          <w:lang w:eastAsia="zh-CN"/>
+        </w:rPr>
+        <w:t xml:space="preserve">professional </w:t>
+      </w:r>
+      <w:r>
+        <w:rPr>
+          <w:rFonts w:ascii="Times New Roman" w:hAnsi="Times New Roman" w:cs="Times New Roman"/>
+          <w:lang w:eastAsia="zh-CN"/>
+        </w:rPr>
+        <w:t>degrees</w:t>
+      </w:r>
+      <w:r>
+        <w:rPr>
+          <w:rFonts w:ascii="Times New Roman" w:hAnsi="Times New Roman" w:cs="Times New Roman"/>
+          <w:lang w:eastAsia="zh-CN"/>
+        </w:rPr>
+        <w:t xml:space="preserve"> </w:t>
+      </w:r>
+      <w:r>
+        <w:rPr>
+          <w:rFonts w:ascii="Times New Roman" w:hAnsi="Times New Roman" w:cs="Times New Roman"/>
+          <w:lang w:eastAsia="zh-CN"/>
+        </w:rPr>
+        <w:t xml:space="preserve">such as </w:t>
+      </w:r>
+      <w:r>
+        <w:rPr>
+          <w:rFonts w:ascii="Times New Roman" w:hAnsi="Times New Roman" w:cs="Times New Roman"/>
+          <w:lang w:eastAsia="zh-CN"/>
+        </w:rPr>
+        <w:t>MD</w:t>
+      </w:r>
+      <w:r>
+        <w:rPr>
+          <w:rFonts w:ascii="Times New Roman" w:hAnsi="Times New Roman" w:cs="Times New Roman"/>
+          <w:lang w:eastAsia="zh-CN"/>
+        </w:rPr>
+        <w:t xml:space="preserve"> and</w:t>
+      </w:r>
+      <w:r>
+        <w:rPr>
+          <w:rFonts w:ascii="Times New Roman" w:hAnsi="Times New Roman" w:cs="Times New Roman"/>
+          <w:lang w:eastAsia="zh-CN"/>
+        </w:rPr>
+        <w:t xml:space="preserve"> </w:t>
+      </w:r>
+      <w:r>
+        <w:rPr>
+          <w:rFonts w:ascii="Times New Roman" w:hAnsi="Times New Roman" w:cs="Times New Roman"/>
+          <w:lang w:eastAsia="zh-CN"/>
+        </w:rPr>
+        <w:t>JD</w:t>
+      </w:r>
+      <w:r>
+        <w:rPr>
+          <w:rFonts w:ascii="Times New Roman" w:hAnsi="Times New Roman" w:cs="Times New Roman"/>
+          <w:lang w:eastAsia="zh-CN"/>
+        </w:rPr>
+        <w:t xml:space="preserve">. </w:t>
+      </w:r>
+      <w:r>
+        <w:rPr>
+          <w:rFonts w:ascii="Times New Roman" w:hAnsi="Times New Roman" w:cs="Times New Roman"/>
+          <w:lang w:eastAsia="zh-CN"/>
+        </w:rPr>
+        <w:t xml:space="preserve">The officers with STEM degrees </w:t>
+      </w:r>
+      <w:r>
+        <w:rPr>
+          <w:rFonts w:ascii="Times New Roman" w:hAnsi="Times New Roman" w:cs="Times New Roman"/>
+          <w:lang w:eastAsia="zh-CN"/>
+        </w:rPr>
+        <w:t>are not qualified for</w:t>
+      </w:r>
+      <w:r>
+        <w:rPr>
+          <w:rFonts w:ascii="Times New Roman" w:hAnsi="Times New Roman" w:cs="Times New Roman"/>
+          <w:lang w:eastAsia="zh-CN"/>
+        </w:rPr>
+        <w:t xml:space="preserve"> the professional career </w:t>
+      </w:r>
+      <w:r>
+        <w:rPr>
+          <w:rFonts w:ascii="Times New Roman" w:hAnsi="Times New Roman" w:cs="Times New Roman"/>
+          <w:lang w:eastAsia="zh-CN"/>
+        </w:rPr>
+        <w:t>fields</w:t>
+      </w:r>
+      <w:r>
+        <w:rPr>
+          <w:rFonts w:ascii="Times New Roman" w:hAnsi="Times New Roman" w:cs="Times New Roman"/>
+          <w:lang w:eastAsia="zh-CN"/>
+        </w:rPr>
+        <w:t>.</w:t>
+      </w:r>
+    </w:p>
+    <w:p>
+      <w:pPr>
+        <w:spacing w:after="0"/>
+        <w:rPr>
+          <w:rFonts w:ascii="Times New Roman" w:hAnsi="Times New Roman" w:cs="Times New Roman"/>
+          <w:lang w:eastAsia="zh-CN"/>
+        </w:rPr>
+      </w:pPr>
+    </w:p>
+    <w:p>
+      <w:pPr>
+        <w:spacing w:after="0"/>
+        <w:rPr>
+          <w:rFonts w:ascii="Times New Roman" w:hAnsi="Times New Roman" w:cs="Times New Roman"/>
+        </w:rPr>
+      </w:pPr>
+      <w:r>
+        <w:rPr>
+          <w:rFonts w:ascii="Times New Roman" w:hAnsi="Times New Roman" w:cs="Times New Roman"/>
+          <w:lang w:eastAsia="zh-CN"/>
+        </w:rPr>
+        <w:t xml:space="preserve">3.  </w:t>
+      </w:r>
+      <w:r>
+        <w:rPr>
+          <w:rFonts w:ascii="Times New Roman" w:hAnsi="Times New Roman" w:cs="Times New Roman"/>
+          <w:lang w:eastAsia="zh-CN"/>
+        </w:rPr>
+        <w:t>S</w:t>
+      </w:r>
+      <w:r>
+        <w:rPr>
+          <w:rFonts w:ascii="Times New Roman" w:hAnsi="Times New Roman" w:cs="Times New Roman"/>
+        </w:rPr>
+        <w:t>ome</w:t>
+      </w:r>
+      <w:r>
+        <w:rPr>
+          <w:rFonts w:ascii="Times New Roman" w:hAnsi="Times New Roman" w:cs="Times New Roman"/>
+        </w:rPr>
+        <w:t xml:space="preserve"> officer career fields, such as </w:t>
+      </w:r>
+      <w:r>
+        <w:rPr>
+          <w:rFonts w:ascii="Times New Roman" w:hAnsi="Times New Roman" w:cs="Times New Roman"/>
+        </w:rPr>
+        <w:t>intelligence, cyberspace, personnel, acquisition management, logistics, space and missile</w:t>
+      </w:r>
+      <w:r>
+        <w:rPr>
+          <w:rFonts w:ascii="Times New Roman" w:hAnsi="Times New Roman" w:cs="Times New Roman"/>
+        </w:rPr>
+        <w:t xml:space="preserve">s, </w:t>
+      </w:r>
+      <w:r>
+        <w:rPr>
+          <w:rFonts w:ascii="Times New Roman" w:hAnsi="Times New Roman" w:cs="Times New Roman"/>
+        </w:rPr>
+        <w:t>have no stated requirements for</w:t>
+      </w:r>
+      <w:r>
+        <w:rPr>
+          <w:rFonts w:ascii="Times New Roman" w:hAnsi="Times New Roman" w:cs="Times New Roman"/>
+        </w:rPr>
+        <w:t xml:space="preserve"> </w:t>
+      </w:r>
+      <w:r>
+        <w:rPr>
+          <w:rFonts w:ascii="Times New Roman" w:hAnsi="Times New Roman" w:cs="Times New Roman"/>
+        </w:rPr>
+        <w:t>degrees</w:t>
+      </w:r>
+      <w:r>
+        <w:rPr>
+          <w:rFonts w:ascii="Times New Roman" w:hAnsi="Times New Roman" w:cs="Times New Roman"/>
+        </w:rPr>
+        <w:t>.</w:t>
+      </w:r>
+      <w:r>
+        <w:rPr>
+          <w:rFonts w:ascii="Times New Roman" w:hAnsi="Times New Roman" w:cs="Times New Roman"/>
+          <w:vertAlign w:val="superscript"/>
+        </w:rPr>
+        <w:t>3</w:t>
+      </w:r>
+      <w:r>
+        <w:rPr>
+          <w:rFonts w:ascii="Times New Roman" w:hAnsi="Times New Roman" w:cs="Times New Roman"/>
+        </w:rPr>
+        <w:t xml:space="preserve"> </w:t>
+      </w:r>
+      <w:r>
+        <w:rPr>
+          <w:rFonts w:ascii="Times New Roman" w:hAnsi="Times New Roman" w:cs="Times New Roman"/>
+        </w:rPr>
+        <w:t xml:space="preserve">The officers with STEM degrees are valued in these career fields, because </w:t>
+      </w:r>
+      <w:r>
+        <w:rPr>
+          <w:rFonts w:ascii="Times New Roman" w:hAnsi="Times New Roman" w:cs="Times New Roman"/>
+        </w:rPr>
+        <w:t>t</w:t>
+      </w:r>
+      <w:r>
+        <w:rPr>
+          <w:rFonts w:ascii="Times New Roman" w:hAnsi="Times New Roman" w:cs="Times New Roman"/>
+        </w:rPr>
+        <w:t>he</w:t>
+      </w:r>
+      <w:r>
+        <w:rPr>
+          <w:rFonts w:ascii="Times New Roman" w:hAnsi="Times New Roman" w:cs="Times New Roman"/>
+        </w:rPr>
+        <w:t xml:space="preserve"> skills</w:t>
+      </w:r>
+      <w:r>
+        <w:rPr>
+          <w:rFonts w:ascii="Times New Roman" w:hAnsi="Times New Roman" w:cs="Times New Roman"/>
+        </w:rPr>
+        <w:t>,</w:t>
+      </w:r>
+      <w:r>
+        <w:rPr>
+          <w:rFonts w:ascii="Times New Roman" w:hAnsi="Times New Roman" w:cs="Times New Roman"/>
+        </w:rPr>
+        <w:t xml:space="preserve"> </w:t>
+      </w:r>
+      <w:r>
+        <w:rPr>
+          <w:rFonts w:ascii="Times New Roman" w:hAnsi="Times New Roman" w:cs="Times New Roman"/>
+        </w:rPr>
+        <w:t>e.g.</w:t>
+      </w:r>
+      <w:r>
+        <w:rPr>
+          <w:rFonts w:ascii="Times New Roman" w:hAnsi="Times New Roman" w:cs="Times New Roman"/>
+        </w:rPr>
+        <w:t xml:space="preserve"> </w:t>
+      </w:r>
+      <w:r>
+        <w:rPr>
+          <w:rFonts w:ascii="Times New Roman" w:hAnsi="Times New Roman" w:cs="Times New Roman"/>
+        </w:rPr>
+        <w:t>log</w:t>
+      </w:r>
+      <w:r>
+        <w:rPr>
+          <w:rFonts w:ascii="Times New Roman" w:hAnsi="Times New Roman" w:cs="Times New Roman"/>
+        </w:rPr>
+        <w:t>ical, systematic, critical and analytical</w:t>
+      </w:r>
+      <w:r>
+        <w:rPr>
+          <w:rFonts w:ascii="Times New Roman" w:hAnsi="Times New Roman" w:cs="Times New Roman"/>
+        </w:rPr>
+        <w:t xml:space="preserve"> thinking, and problem solving</w:t>
+      </w:r>
+      <w:r>
+        <w:rPr>
+          <w:rFonts w:ascii="Times New Roman" w:hAnsi="Times New Roman" w:cs="Times New Roman"/>
+        </w:rPr>
+        <w:t xml:space="preserve"> </w:t>
+      </w:r>
+      <w:r>
+        <w:rPr>
+          <w:rFonts w:ascii="Times New Roman" w:hAnsi="Times New Roman" w:cs="Times New Roman"/>
+        </w:rPr>
+        <w:t>that the STEM graduates</w:t>
+      </w:r>
+      <w:r>
+        <w:rPr>
+          <w:rFonts w:ascii="Times New Roman" w:hAnsi="Times New Roman" w:cs="Times New Roman"/>
+        </w:rPr>
+        <w:t xml:space="preserve"> </w:t>
+      </w:r>
+      <w:r>
+        <w:rPr>
+          <w:rFonts w:ascii="Times New Roman" w:hAnsi="Times New Roman" w:cs="Times New Roman"/>
+        </w:rPr>
+        <w:t>have</w:t>
+      </w:r>
+      <w:r>
+        <w:rPr>
+          <w:rFonts w:ascii="Times New Roman" w:hAnsi="Times New Roman" w:cs="Times New Roman"/>
+        </w:rPr>
+        <w:t>,</w:t>
+      </w:r>
+      <w:r>
+        <w:rPr>
+          <w:rFonts w:ascii="Times New Roman" w:hAnsi="Times New Roman" w:cs="Times New Roman"/>
+        </w:rPr>
+        <w:t xml:space="preserve"> </w:t>
+      </w:r>
+      <w:r>
+        <w:rPr>
+          <w:rFonts w:ascii="Times New Roman" w:hAnsi="Times New Roman" w:cs="Times New Roman"/>
+        </w:rPr>
+        <w:t>are essential to perform the duties in non-STEM required career fields.</w:t>
+      </w:r>
+      <w:r>
+        <w:rPr>
+          <w:rFonts w:ascii="Times New Roman" w:hAnsi="Times New Roman" w:cs="Times New Roman"/>
+          <w:vertAlign w:val="superscript"/>
+        </w:rPr>
+        <w:t>4</w:t>
+      </w:r>
+      <w:r>
+        <w:rPr>
+          <w:rFonts w:ascii="Times New Roman" w:hAnsi="Times New Roman" w:cs="Times New Roman"/>
+        </w:rPr>
+        <w:t xml:space="preserve"> </w:t>
       </w:r>
       <w:r>
         <w:rPr>
@@ -343,19 +777,19 @@
         <w:rPr>
           <w:rFonts w:ascii="Times New Roman" w:hAnsi="Times New Roman" w:cs="Times New Roman"/>
         </w:rPr>
-        <w:t>should</w:t>
-      </w:r>
-      <w:r>
-        <w:rPr>
-          <w:rFonts w:ascii="Times New Roman" w:hAnsi="Times New Roman" w:cs="Times New Roman"/>
-        </w:rPr>
-        <w:t xml:space="preserve"> recruit officers from various education background and skills</w:t>
-      </w:r>
-      <w:r>
-        <w:rPr>
-          <w:rFonts w:ascii="Times New Roman" w:hAnsi="Times New Roman" w:cs="Times New Roman"/>
-        </w:rPr>
-        <w:t xml:space="preserve"> to fit different career fields</w:t>
+        <w:t xml:space="preserve">heavily relies </w:t>
+      </w:r>
+      <w:r>
+        <w:rPr>
+          <w:rFonts w:ascii="Times New Roman" w:hAnsi="Times New Roman" w:cs="Times New Roman"/>
+        </w:rPr>
+        <w:t>upon the modern technologies to possess</w:t>
+      </w:r>
+      <w:r>
+        <w:rPr>
+          <w:rFonts w:ascii="Times New Roman" w:hAnsi="Times New Roman" w:cs="Times New Roman"/>
+        </w:rPr>
+        <w:t xml:space="preserve"> compelling air, space and cyberspace capabilities</w:t>
       </w:r>
       <w:r>
         <w:rPr>
@@ -365,58 +799,110 @@
       </w:r>
       <w:r>
         <w:rPr>
-          <w:rFonts w:ascii="Times New Roman" w:hAnsi="Times New Roman" w:cs="Times New Roman" w:hint="eastAsia"/>
-          <w:lang w:eastAsia="zh-CN"/>
-        </w:rPr>
-        <w:t>There</w:t>
-      </w:r>
-      <w:r>
-        <w:rPr>
-          <w:rFonts w:ascii="Times New Roman" w:hAnsi="Times New Roman" w:cs="Times New Roman"/>
-          <w:lang w:eastAsia="zh-CN"/>
-        </w:rPr>
-        <w:t xml:space="preserve"> are 26 </w:t>
-      </w:r>
-      <w:r>
-        <w:rPr>
-          <w:rFonts w:ascii="Times New Roman" w:hAnsi="Times New Roman" w:cs="Times New Roman"/>
-          <w:lang w:eastAsia="zh-CN"/>
-        </w:rPr>
-        <w:t>officer career fields that are identified by Air Force Specialty Codes (AFSCs).</w:t>
+          <w:rFonts w:ascii="Times New Roman" w:hAnsi="Times New Roman" w:cs="Times New Roman"/>
+        </w:rPr>
+        <w:t xml:space="preserve">The growing complexity of both traditional and </w:t>
+      </w:r>
+      <w:r>
+        <w:rPr>
+          <w:rFonts w:ascii="Times New Roman" w:hAnsi="Times New Roman" w:cs="Times New Roman"/>
+        </w:rPr>
+        <w:t>future</w:t>
+      </w:r>
+      <w:r>
+        <w:rPr>
+          <w:rFonts w:ascii="Times New Roman" w:hAnsi="Times New Roman" w:cs="Times New Roman"/>
+        </w:rPr>
+        <w:t xml:space="preserve"> missions </w:t>
+      </w:r>
+      <w:r>
+        <w:rPr>
+          <w:rFonts w:ascii="Times New Roman" w:hAnsi="Times New Roman" w:cs="Times New Roman"/>
+        </w:rPr>
+        <w:t xml:space="preserve">will likely increase </w:t>
+      </w:r>
+      <w:r>
+        <w:rPr>
+          <w:rFonts w:ascii="Times New Roman" w:hAnsi="Times New Roman" w:cs="Times New Roman"/>
+        </w:rPr>
+        <w:t>STEM degree</w:t>
+      </w:r>
+      <w:r>
+        <w:rPr>
+          <w:rFonts w:ascii="Times New Roman" w:hAnsi="Times New Roman" w:cs="Times New Roman"/>
+        </w:rPr>
+        <w:t xml:space="preserve"> needs.</w:t>
       </w:r>
       <w:r>
         <w:rPr>
           <w:rFonts w:ascii="Times New Roman" w:hAnsi="Times New Roman" w:cs="Times New Roman"/>
           <w:vertAlign w:val="superscript"/>
-          <w:lang w:eastAsia="zh-CN"/>
-        </w:rPr>
-        <w:t>1</w:t>
-      </w:r>
-      <w:r>
-        <w:rPr>
-          <w:rFonts w:ascii="Times New Roman" w:hAnsi="Times New Roman" w:cs="Times New Roman"/>
-          <w:lang w:eastAsia="zh-CN"/>
-        </w:rPr>
-        <w:t xml:space="preserve"> O</w:t>
-      </w:r>
-      <w:r>
-        <w:rPr>
-          <w:rFonts w:ascii="Times New Roman" w:hAnsi="Times New Roman" w:cs="Times New Roman"/>
-          <w:lang w:eastAsia="zh-CN"/>
-        </w:rPr>
-        <w:t>nly five care</w:t>
-      </w:r>
-      <w:r>
-        <w:rPr>
-          <w:rFonts w:ascii="Times New Roman" w:hAnsi="Times New Roman" w:cs="Times New Roman"/>
-          <w:lang w:eastAsia="zh-CN"/>
-        </w:rPr>
-        <w:t>er fields require a STEM degree</w:t>
-      </w:r>
-      <w:r>
-        <w:rPr>
-          <w:rFonts w:ascii="Times New Roman" w:hAnsi="Times New Roman" w:cs="Times New Roman"/>
-          <w:lang w:eastAsia="zh-CN"/>
+        </w:rPr>
+        <w:t>5</w:t>
+      </w:r>
+      <w:r>
+        <w:rPr>
+          <w:rFonts w:ascii="Times New Roman" w:hAnsi="Times New Roman" w:cs="Times New Roman"/>
+        </w:rPr>
+        <w:t xml:space="preserve"> </w:t>
+      </w:r>
+      <w:r>
+        <w:rPr>
+          <w:rFonts w:ascii="Times New Roman" w:hAnsi="Times New Roman" w:cs="Times New Roman"/>
+        </w:rPr>
+        <w:t xml:space="preserve">Air Force </w:t>
+      </w:r>
+      <w:r>
+        <w:rPr>
+          <w:rFonts w:ascii="Times New Roman" w:hAnsi="Times New Roman" w:cs="Times New Roman"/>
+        </w:rPr>
+        <w:t xml:space="preserve">future </w:t>
+      </w:r>
+      <w:r>
+        <w:rPr>
+          <w:rFonts w:ascii="Times New Roman" w:hAnsi="Times New Roman" w:cs="Times New Roman"/>
+        </w:rPr>
+        <w:t xml:space="preserve">missions will become more technologically </w:t>
+      </w:r>
+      <w:r>
+        <w:rPr>
+          <w:rFonts w:ascii="Times New Roman" w:hAnsi="Times New Roman" w:cs="Times New Roman"/>
+        </w:rPr>
+        <w:t>demanding</w:t>
+      </w:r>
+      <w:r>
+        <w:rPr>
+          <w:rFonts w:ascii="Times New Roman" w:hAnsi="Times New Roman" w:cs="Times New Roman"/>
+        </w:rPr>
+        <w:t xml:space="preserve"> and will </w:t>
+      </w:r>
+      <w:r>
+        <w:rPr>
+          <w:rFonts w:ascii="Times New Roman" w:hAnsi="Times New Roman" w:cs="Times New Roman"/>
+        </w:rPr>
+        <w:t>rely on</w:t>
+      </w:r>
+      <w:r>
+        <w:rPr>
+          <w:rFonts w:ascii="Times New Roman" w:hAnsi="Times New Roman" w:cs="Times New Roman"/>
+        </w:rPr>
+        <w:t xml:space="preserve"> a </w:t>
+      </w:r>
+      <w:r>
+        <w:rPr>
+          <w:rFonts w:ascii="Times New Roman" w:hAnsi="Times New Roman" w:cs="Times New Roman"/>
+        </w:rPr>
+        <w:t>correspondingly</w:t>
+      </w:r>
+      <w:r>
+        <w:rPr>
+          <w:rFonts w:ascii="Times New Roman" w:hAnsi="Times New Roman" w:cs="Times New Roman"/>
+        </w:rPr>
+        <w:t xml:space="preserve"> larger STEM workforce in many career fields across the Air Force</w:t>
+      </w:r>
+      <w:r>
+        <w:rPr>
+          <w:rFonts w:ascii="Times New Roman" w:hAnsi="Times New Roman" w:cs="Times New Roman"/>
         </w:rPr>
         <w:t>.</w:t>
       </w:r>
@@ -424,196 +910,140 @@
         <w:rPr>
           <w:rFonts w:ascii="Times New Roman" w:hAnsi="Times New Roman" w:cs="Times New Roman"/>
           <w:vertAlign w:val="superscript"/>
-          <w:lang w:eastAsia="zh-CN"/>
-        </w:rPr>
-        <w:t>2</w:t>
-      </w:r>
-      <w:r>
-        <w:rPr>
-          <w:rFonts w:ascii="Times New Roman" w:hAnsi="Times New Roman" w:cs="Times New Roman"/>
-          <w:lang w:eastAsia="zh-CN"/>
+        </w:rPr>
+        <w:t>6</w:t>
+      </w:r>
+      <w:r>
+        <w:rPr>
+          <w:rFonts w:ascii="Times New Roman" w:hAnsi="Times New Roman" w:cs="Times New Roman"/>
         </w:rPr>
         <w:t xml:space="preserve"> </w:t>
       </w:r>
       <w:r>
         <w:rPr>
           <w:rFonts w:ascii="Times New Roman" w:hAnsi="Times New Roman" w:cs="Times New Roman"/>
-          <w:lang w:eastAsia="zh-CN"/>
-        </w:rPr>
-        <w:t xml:space="preserve">Some career fields require </w:t>
-      </w:r>
-      <w:r>
-        <w:rPr>
-          <w:rFonts w:ascii="Times New Roman" w:hAnsi="Times New Roman" w:cs="Times New Roman"/>
-          <w:lang w:eastAsia="zh-CN"/>
-        </w:rPr>
-        <w:t>special skills</w:t>
-      </w:r>
-      <w:r>
-        <w:rPr>
-          <w:rFonts w:ascii="Times New Roman" w:hAnsi="Times New Roman" w:cs="Times New Roman"/>
-          <w:lang w:eastAsia="zh-CN"/>
-        </w:rPr>
-        <w:t xml:space="preserve"> and </w:t>
-      </w:r>
-      <w:r>
-        <w:rPr>
-          <w:rFonts w:ascii="Times New Roman" w:hAnsi="Times New Roman" w:cs="Times New Roman"/>
-          <w:lang w:eastAsia="zh-CN"/>
-        </w:rPr>
-        <w:t xml:space="preserve">professional </w:t>
-      </w:r>
-      <w:r>
-        <w:rPr>
-          <w:rFonts w:ascii="Times New Roman" w:hAnsi="Times New Roman" w:cs="Times New Roman"/>
-          <w:lang w:eastAsia="zh-CN"/>
-        </w:rPr>
-        <w:t>degrees</w:t>
-      </w:r>
-      <w:r>
-        <w:rPr>
-          <w:rFonts w:ascii="Times New Roman" w:hAnsi="Times New Roman" w:cs="Times New Roman"/>
-          <w:lang w:eastAsia="zh-CN"/>
+        </w:rPr>
+        <w:t>It is predicted that w</w:t>
+      </w:r>
+      <w:r>
+        <w:rPr>
+          <w:rFonts w:ascii="Times New Roman" w:hAnsi="Times New Roman" w:cs="Times New Roman"/>
+        </w:rPr>
+        <w:t xml:space="preserve">hile over 5,100 </w:t>
+      </w:r>
+      <w:r>
+        <w:rPr>
+          <w:rFonts w:ascii="Times New Roman" w:hAnsi="Times New Roman" w:cs="Times New Roman"/>
+        </w:rPr>
+        <w:t xml:space="preserve">the Air Force </w:t>
+      </w:r>
+      <w:r>
+        <w:rPr>
+          <w:rFonts w:ascii="Times New Roman" w:hAnsi="Times New Roman" w:cs="Times New Roman"/>
+        </w:rPr>
+        <w:t xml:space="preserve">officers with STEM degrees currently serve in </w:t>
+      </w:r>
+      <w:r>
+        <w:rPr>
+          <w:rFonts w:ascii="Times New Roman" w:hAnsi="Times New Roman" w:cs="Times New Roman"/>
+        </w:rPr>
+        <w:t>some non-STEM required</w:t>
+      </w:r>
+      <w:r>
+        <w:rPr>
+          <w:rFonts w:ascii="Times New Roman" w:hAnsi="Times New Roman" w:cs="Times New Roman"/>
+        </w:rPr>
+        <w:t xml:space="preserve"> areas, some 3,200 more </w:t>
+      </w:r>
+      <w:r>
+        <w:rPr>
+          <w:rFonts w:ascii="Times New Roman" w:hAnsi="Times New Roman" w:cs="Times New Roman"/>
+        </w:rPr>
+        <w:t xml:space="preserve">officers with STEM degrees </w:t>
+      </w:r>
+      <w:r>
+        <w:rPr>
+          <w:rFonts w:ascii="Times New Roman" w:hAnsi="Times New Roman" w:cs="Times New Roman"/>
+        </w:rPr>
+        <w:t>are required to meet current needs</w:t>
+      </w:r>
+      <w:r>
+        <w:rPr>
+          <w:rFonts w:ascii="Times New Roman" w:hAnsi="Times New Roman" w:cs="Times New Roman"/>
+        </w:rPr>
+        <w:t>.</w:t>
+      </w:r>
+      <w:r>
+        <w:rPr>
+          <w:rFonts w:ascii="Times New Roman" w:hAnsi="Times New Roman" w:cs="Times New Roman"/>
+          <w:vertAlign w:val="superscript"/>
+        </w:rPr>
+        <w:t>7</w:t>
+      </w:r>
+      <w:r>
+        <w:rPr>
+          <w:rFonts w:ascii="Times New Roman" w:hAnsi="Times New Roman" w:cs="Times New Roman"/>
         </w:rPr>
         <w:t xml:space="preserve"> </w:t>
       </w:r>
-      <w:r>
-        <w:rPr>
-          <w:rFonts w:ascii="Times New Roman" w:hAnsi="Times New Roman" w:cs="Times New Roman"/>
-          <w:lang w:eastAsia="zh-CN"/>
-        </w:rPr>
-        <w:t xml:space="preserve">such as </w:t>
-      </w:r>
-      <w:r>
-        <w:rPr>
-          <w:rFonts w:ascii="Times New Roman" w:hAnsi="Times New Roman" w:cs="Times New Roman"/>
-          <w:lang w:eastAsia="zh-CN"/>
-        </w:rPr>
-        <w:t>MD</w:t>
-      </w:r>
-      <w:r>
-        <w:rPr>
-          <w:rFonts w:ascii="Times New Roman" w:hAnsi="Times New Roman" w:cs="Times New Roman"/>
-          <w:lang w:eastAsia="zh-CN"/>
-        </w:rPr>
-        <w:t xml:space="preserve"> and</w:t>
-      </w:r>
-      <w:r>
-        <w:rPr>
-          <w:rFonts w:ascii="Times New Roman" w:hAnsi="Times New Roman" w:cs="Times New Roman"/>
-          <w:lang w:eastAsia="zh-CN"/>
+    </w:p>
+    <w:p>
+      <w:pPr>
+        <w:spacing w:after="0"/>
+        <w:rPr>
+          <w:rFonts w:ascii="Times New Roman" w:hAnsi="Times New Roman" w:cs="Times New Roman"/>
+        </w:rPr>
+      </w:pPr>
+    </w:p>
+    <w:p>
+      <w:pPr>
+        <w:spacing w:after="0"/>
+        <w:rPr>
+          <w:rFonts w:ascii="Times New Roman" w:hAnsi="Times New Roman" w:cs="Times New Roman"/>
+        </w:rPr>
+      </w:pPr>
+      <w:r>
+        <w:rPr>
+          <w:rFonts w:ascii="Times New Roman" w:hAnsi="Times New Roman" w:cs="Times New Roman"/>
+        </w:rPr>
+        <w:t xml:space="preserve">4. </w:t>
+      </w:r>
+      <w:r>
+        <w:rPr>
+          <w:rFonts w:ascii="Times New Roman" w:hAnsi="Times New Roman" w:cs="Times New Roman"/>
         </w:rPr>
         <w:t xml:space="preserve"> </w:t>
       </w:r>
       <w:r>
         <w:rPr>
           <w:rFonts w:ascii="Times New Roman" w:hAnsi="Times New Roman" w:cs="Times New Roman"/>
-          <w:lang w:eastAsia="zh-CN"/>
-        </w:rPr>
-        <w:t>JD</w:t>
-      </w:r>
-      <w:r>
-        <w:rPr>
-          <w:rFonts w:ascii="Times New Roman" w:hAnsi="Times New Roman" w:cs="Times New Roman"/>
-          <w:lang w:eastAsia="zh-CN"/>
-        </w:rPr>
-        <w:t xml:space="preserve">. </w:t>
-      </w:r>
-      <w:r>
-        <w:rPr>
-          <w:rFonts w:ascii="Times New Roman" w:hAnsi="Times New Roman" w:cs="Times New Roman"/>
-          <w:lang w:eastAsia="zh-CN"/>
-        </w:rPr>
-        <w:t xml:space="preserve">The officers with STEM degrees </w:t>
-      </w:r>
-      <w:r>
-        <w:rPr>
-          <w:rFonts w:ascii="Times New Roman" w:hAnsi="Times New Roman" w:cs="Times New Roman"/>
-          <w:lang w:eastAsia="zh-CN"/>
-        </w:rPr>
-        <w:t>are not qualified for</w:t>
-      </w:r>
-      <w:r>
-        <w:rPr>
-          <w:rFonts w:ascii="Times New Roman" w:hAnsi="Times New Roman" w:cs="Times New Roman"/>
-          <w:lang w:eastAsia="zh-CN"/>
-        </w:rPr>
-        <w:t xml:space="preserve"> the professional career </w:t>
-      </w:r>
-      <w:r>
-        <w:rPr>
-          <w:rFonts w:ascii="Times New Roman" w:hAnsi="Times New Roman" w:cs="Times New Roman"/>
-          <w:lang w:eastAsia="zh-CN"/>
-        </w:rPr>
-        <w:t>fields</w:t>
-      </w:r>
-      <w:r>
-        <w:rPr>
-          <w:rFonts w:ascii="Times New Roman" w:hAnsi="Times New Roman" w:cs="Times New Roman"/>
-          <w:lang w:eastAsia="zh-CN"/>
+        </w:rPr>
+        <w:t>The thing that s</w:t>
+      </w:r>
+      <w:r>
+        <w:rPr>
+          <w:rFonts w:ascii="Times New Roman" w:hAnsi="Times New Roman" w:cs="Times New Roman"/>
+        </w:rPr>
+        <w:t>eparates military officers from all other professions</w:t>
+      </w:r>
+      <w:r>
+        <w:rPr>
+          <w:rFonts w:ascii="Times New Roman" w:hAnsi="Times New Roman" w:cs="Times New Roman"/>
+        </w:rPr>
+        <w:t xml:space="preserve"> is officership</w:t>
+      </w:r>
+      <w:r>
+        <w:rPr>
+          <w:rFonts w:ascii="Times New Roman" w:hAnsi="Times New Roman" w:cs="Times New Roman"/>
         </w:rPr>
         <w:t>.</w:t>
       </w:r>
-    </w:p>
-    <w:p>
-      <w:pPr>
-        <w:spacing w:after="0"/>
-        <w:rPr>
-          <w:rFonts w:ascii="Times New Roman" w:hAnsi="Times New Roman" w:cs="Times New Roman"/>
-          <w:lang w:eastAsia="zh-CN"/>
-        </w:rPr>
-      </w:pPr>
-    </w:p>
-    <w:p>
-      <w:pPr>
-        <w:spacing w:after="0"/>
-        <w:rPr>
-          <w:rFonts w:ascii="Times New Roman" w:hAnsi="Times New Roman" w:cs="Times New Roman"/>
-        </w:rPr>
-      </w:pPr>
-      <w:r>
-        <w:rPr>
-          <w:rFonts w:ascii="Times New Roman" w:hAnsi="Times New Roman" w:cs="Times New Roman"/>
-          <w:lang w:eastAsia="zh-CN"/>
-        </w:rPr>
-        <w:t xml:space="preserve">3.  </w:t>
-      </w:r>
-      <w:r>
-        <w:rPr>
-          <w:rFonts w:ascii="Times New Roman" w:hAnsi="Times New Roman" w:cs="Times New Roman"/>
-          <w:lang w:eastAsia="zh-CN"/>
-        </w:rPr>
-        <w:t>S</w:t>
-      </w:r>
-      <w:r>
-        <w:rPr>
-          <w:rFonts w:ascii="Times New Roman" w:hAnsi="Times New Roman" w:cs="Times New Roman"/>
-        </w:rPr>
-        <w:t>ome</w:t>
-      </w:r>
-      <w:r>
-        <w:rPr>
-          <w:rFonts w:ascii="Times New Roman" w:hAnsi="Times New Roman" w:cs="Times New Roman"/>
-        </w:rPr>
-        <w:t xml:space="preserve"> officer career fields, such as </w:t>
-      </w:r>
-      <w:r>
-        <w:rPr>
-          <w:rFonts w:ascii="Times New Roman" w:hAnsi="Times New Roman" w:cs="Times New Roman"/>
-        </w:rPr>
-        <w:t>intelligence, cyberspace, personnel, acquisition management, logistics, space and missile</w:t>
-      </w:r>
-      <w:r>
-        <w:rPr>
-          <w:rFonts w:ascii="Times New Roman" w:hAnsi="Times New Roman" w:cs="Times New Roman"/>
-        </w:rPr>
-        <w:t xml:space="preserve">s, </w:t>
-      </w:r>
-      <w:r>
-        <w:rPr>
-          <w:rFonts w:ascii="Times New Roman" w:hAnsi="Times New Roman" w:cs="Times New Roman"/>
-        </w:rPr>
-        <w:t>have no stated requirements for</w:t>
+      <w:r>
+        <w:rPr>
+          <w:rFonts w:ascii="Times New Roman" w:hAnsi="Times New Roman" w:cs="Times New Roman"/>
+          <w:vertAlign w:val="superscript"/>
+        </w:rPr>
+        <w:t>8</w:t>
       </w:r>
       <w:r>
         <w:rPr>
@@ -625,7 +1055,14 @@
         <w:rPr>
           <w:rFonts w:ascii="Times New Roman" w:hAnsi="Times New Roman" w:cs="Times New Roman"/>
         </w:rPr>
-        <w:t>degrees</w:t>
+        <w:t>“</w:t>
+      </w:r>
+      <w:r>
+        <w:rPr>
+          <w:rFonts w:ascii="Times New Roman" w:hAnsi="Times New Roman" w:cs="Times New Roman"/>
+          <w:i/>
+        </w:rPr>
+        <w:t>Officers must see themselves first as military leaders and secondly as specialists such as pilots, engineers, financial comptrollers, logisticians, air battle managers</w:t>
       </w:r>
       <w:r>
         <w:rPr>
@@ -636,9 +1073,16 @@
       <w:r>
         <w:rPr>
           <w:rFonts w:ascii="Times New Roman" w:hAnsi="Times New Roman" w:cs="Times New Roman"/>
+          <w:lang w:eastAsia="zh-CN"/>
+        </w:rPr>
+        <w:t>”</w:t>
+      </w:r>
+      <w:r>
+        <w:rPr>
+          <w:rFonts w:ascii="Times New Roman" w:hAnsi="Times New Roman" w:cs="Times New Roman"/>
           <w:vertAlign w:val="superscript"/>
         </w:rPr>
-        <w:t>3</w:t>
+        <w:t>9</w:t>
       </w:r>
       <w:r>
         <w:rPr>
@@ -650,31 +1094,74 @@
         <w:rPr>
           <w:rFonts w:ascii="Times New Roman" w:hAnsi="Times New Roman" w:cs="Times New Roman"/>
         </w:rPr>
-        <w:t xml:space="preserve">The officers with STEM degrees are valued in these career fields, because </w:t>
-      </w:r>
-      <w:r>
-        <w:rPr>
-          <w:rFonts w:ascii="Times New Roman" w:hAnsi="Times New Roman" w:cs="Times New Roman"/>
-        </w:rPr>
-        <w:t>t</w:t>
-      </w:r>
-      <w:r>
-        <w:rPr>
-          <w:rFonts w:ascii="Times New Roman" w:hAnsi="Times New Roman" w:cs="Times New Roman"/>
-        </w:rPr>
-        <w:t>he</w:t>
-      </w:r>
-      <w:r>
-        <w:rPr>
-          <w:rFonts w:ascii="Times New Roman" w:hAnsi="Times New Roman" w:cs="Times New Roman"/>
-        </w:rPr>
-        <w:t xml:space="preserve"> skills</w:t>
-      </w:r>
-      <w:r>
-        <w:rPr>
-          <w:rFonts w:ascii="Times New Roman" w:hAnsi="Times New Roman" w:cs="Times New Roman"/>
-        </w:rPr>
-        <w:t>,</w:t>
+        <w:t xml:space="preserve">There are many soft skills such as </w:t>
+      </w:r>
+      <w:r>
+        <w:rPr>
+          <w:rFonts w:ascii="Times New Roman" w:hAnsi="Times New Roman" w:cs="Times New Roman"/>
+        </w:rPr>
+        <w:t>i</w:t>
+      </w:r>
+      <w:r>
+        <w:rPr>
+          <w:rFonts w:ascii="Times New Roman" w:hAnsi="Times New Roman" w:cs="Times New Roman"/>
+        </w:rPr>
+        <w:t>n</w:t>
+      </w:r>
+      <w:r>
+        <w:rPr>
+          <w:rFonts w:ascii="Times New Roman" w:hAnsi="Times New Roman" w:cs="Times New Roman"/>
+        </w:rPr>
+        <w:t>tegrity; charisma, inspiration</w:t>
+      </w:r>
+      <w:r>
+        <w:rPr>
+          <w:rFonts w:ascii="Times New Roman" w:hAnsi="Times New Roman" w:cs="Times New Roman"/>
+        </w:rPr>
+        <w:t>, visi</w:t>
+      </w:r>
+      <w:r>
+        <w:rPr>
+          <w:rFonts w:ascii="Times New Roman" w:hAnsi="Times New Roman" w:cs="Times New Roman"/>
+        </w:rPr>
+        <w:t xml:space="preserve">onary, effective team building, and </w:t>
+      </w:r>
+      <w:r>
+        <w:rPr>
+          <w:rFonts w:ascii="Times New Roman" w:hAnsi="Times New Roman" w:cs="Times New Roman"/>
+        </w:rPr>
+        <w:t>communicating</w:t>
+      </w:r>
+      <w:r>
+        <w:rPr>
+          <w:rFonts w:ascii="Times New Roman" w:hAnsi="Times New Roman" w:cs="Times New Roman"/>
+        </w:rPr>
+        <w:t xml:space="preserve"> are </w:t>
+      </w:r>
+      <w:r>
+        <w:rPr>
+          <w:rFonts w:ascii="Times New Roman" w:hAnsi="Times New Roman" w:cs="Times New Roman"/>
+        </w:rPr>
+        <w:t xml:space="preserve">all </w:t>
+      </w:r>
+      <w:r>
+        <w:rPr>
+          <w:rFonts w:ascii="Times New Roman" w:hAnsi="Times New Roman" w:cs="Times New Roman"/>
+        </w:rPr>
+        <w:t>essential</w:t>
+      </w:r>
+      <w:r>
+        <w:rPr>
+          <w:rFonts w:ascii="Times New Roman" w:hAnsi="Times New Roman" w:cs="Times New Roman"/>
+        </w:rPr>
+        <w:t xml:space="preserve"> for becoming great leaders.</w:t>
+      </w:r>
+      <w:r>
+        <w:rPr>
+          <w:rFonts w:ascii="Times New Roman" w:hAnsi="Times New Roman" w:cs="Times New Roman"/>
+          <w:vertAlign w:val="superscript"/>
+        </w:rPr>
+        <w:t>10</w:t>
       </w:r>
       <w:r>
         <w:rPr>
@@ -686,11 +1173,43 @@
         <w:rPr>
           <w:rFonts w:ascii="Times New Roman" w:hAnsi="Times New Roman" w:cs="Times New Roman"/>
         </w:rPr>
-        <w:t>e.g.</w:t>
-      </w:r>
-      <w:r>
-        <w:rPr>
-          <w:rFonts w:ascii="Times New Roman" w:hAnsi="Times New Roman" w:cs="Times New Roman"/>
+        <w:t>None of the last four Chief of Staff</w:t>
+      </w:r>
+      <w:r>
+        <w:rPr>
+          <w:rFonts w:ascii="Times New Roman" w:hAnsi="Times New Roman" w:cs="Times New Roman"/>
+        </w:rPr>
+        <w:t>s</w:t>
+      </w:r>
+      <w:r>
+        <w:rPr>
+          <w:rFonts w:ascii="Times New Roman" w:hAnsi="Times New Roman" w:cs="Times New Roman"/>
+        </w:rPr>
+        <w:t xml:space="preserve"> of the Air Force ha</w:t>
+      </w:r>
+      <w:r>
+        <w:rPr>
+          <w:rFonts w:ascii="Times New Roman" w:hAnsi="Times New Roman" w:cs="Times New Roman"/>
+        </w:rPr>
+        <w:t>ve</w:t>
+      </w:r>
+      <w:r>
+        <w:rPr>
+          <w:rFonts w:ascii="Times New Roman" w:hAnsi="Times New Roman" w:cs="Times New Roman"/>
+        </w:rPr>
+        <w:t xml:space="preserve"> a degree in STEM.</w:t>
+      </w:r>
+      <w:r>
+        <w:rPr>
+          <w:rFonts w:ascii="Times New Roman" w:hAnsi="Times New Roman" w:cs="Times New Roman"/>
+          <w:vertAlign w:val="superscript"/>
+        </w:rPr>
+        <w:t>11-14</w:t>
+      </w:r>
+      <w:r>
+        <w:rPr>
+          <w:rFonts w:ascii="Times New Roman" w:hAnsi="Times New Roman" w:cs="Times New Roman"/>
+          <w:vertAlign w:val="superscript"/>
         </w:rPr>
         <w:t xml:space="preserve"> </w:t>
       </w:r>
@@ -698,566 +1217,53 @@
         <w:rPr>
           <w:rFonts w:ascii="Times New Roman" w:hAnsi="Times New Roman" w:cs="Times New Roman"/>
         </w:rPr>
-        <w:t>log</w:t>
-      </w:r>
-      <w:r>
-        <w:rPr>
-          <w:rFonts w:ascii="Times New Roman" w:hAnsi="Times New Roman" w:cs="Times New Roman"/>
-        </w:rPr>
-        <w:t>ical, systematic, critical and analytical</w:t>
-      </w:r>
-      <w:r>
-        <w:rPr>
-          <w:rFonts w:ascii="Times New Roman" w:hAnsi="Times New Roman" w:cs="Times New Roman"/>
-        </w:rPr>
-        <w:t xml:space="preserve"> thinking, and problem solving</w:t>
-      </w:r>
-      <w:r>
-        <w:rPr>
-          <w:rFonts w:ascii="Times New Roman" w:hAnsi="Times New Roman" w:cs="Times New Roman"/>
-        </w:rPr>
-        <w:t xml:space="preserve"> </w:t>
-      </w:r>
-      <w:r>
-        <w:rPr>
-          <w:rFonts w:ascii="Times New Roman" w:hAnsi="Times New Roman" w:cs="Times New Roman"/>
-        </w:rPr>
-        <w:t>that the STEM graduates</w:t>
-      </w:r>
-      <w:r>
-        <w:rPr>
-          <w:rFonts w:ascii="Times New Roman" w:hAnsi="Times New Roman" w:cs="Times New Roman"/>
-        </w:rPr>
-        <w:t xml:space="preserve"> </w:t>
-      </w:r>
-      <w:r>
-        <w:rPr>
-          <w:rFonts w:ascii="Times New Roman" w:hAnsi="Times New Roman" w:cs="Times New Roman"/>
-        </w:rPr>
-        <w:t>have</w:t>
-      </w:r>
-      <w:r>
-        <w:rPr>
-          <w:rFonts w:ascii="Times New Roman" w:hAnsi="Times New Roman" w:cs="Times New Roman"/>
-        </w:rPr>
-        <w:t>,</w:t>
-      </w:r>
-      <w:r>
-        <w:rPr>
-          <w:rFonts w:ascii="Times New Roman" w:hAnsi="Times New Roman" w:cs="Times New Roman"/>
-        </w:rPr>
-        <w:t xml:space="preserve"> </w:t>
-      </w:r>
-      <w:r>
-        <w:rPr>
-          <w:rFonts w:ascii="Times New Roman" w:hAnsi="Times New Roman" w:cs="Times New Roman"/>
-        </w:rPr>
-        <w:t>are essential to perform the duties in non-STEM required career fields.</w:t>
-      </w:r>
-      <w:r>
-        <w:rPr>
-          <w:rFonts w:ascii="Times New Roman" w:hAnsi="Times New Roman" w:cs="Times New Roman"/>
-          <w:vertAlign w:val="superscript"/>
-        </w:rPr>
-        <w:t>4</w:t>
-      </w:r>
-      <w:r>
-        <w:rPr>
-          <w:rFonts w:ascii="Times New Roman" w:hAnsi="Times New Roman" w:cs="Times New Roman"/>
-        </w:rPr>
-        <w:t xml:space="preserve"> </w:t>
-      </w:r>
-      <w:r>
-        <w:rPr>
-          <w:rFonts w:ascii="Times New Roman" w:hAnsi="Times New Roman" w:cs="Times New Roman"/>
-        </w:rPr>
-        <w:t xml:space="preserve">The Air Force </w:t>
-      </w:r>
-      <w:r>
-        <w:rPr>
-          <w:rFonts w:ascii="Times New Roman" w:hAnsi="Times New Roman" w:cs="Times New Roman"/>
-        </w:rPr>
-        <w:t xml:space="preserve">heavily relies </w:t>
-      </w:r>
-      <w:r>
-        <w:rPr>
-          <w:rFonts w:ascii="Times New Roman" w:hAnsi="Times New Roman" w:cs="Times New Roman"/>
-        </w:rPr>
-        <w:t>upon the modern technologies to possess</w:t>
-      </w:r>
-      <w:r>
-        <w:rPr>
-          <w:rFonts w:ascii="Times New Roman" w:hAnsi="Times New Roman" w:cs="Times New Roman"/>
-        </w:rPr>
-        <w:t xml:space="preserve"> compelling air, space and cyberspace capabilities</w:t>
-      </w:r>
-      <w:r>
-        <w:rPr>
-          <w:rFonts w:ascii="Times New Roman" w:hAnsi="Times New Roman" w:cs="Times New Roman"/>
-        </w:rPr>
-        <w:t xml:space="preserve">. </w:t>
-      </w:r>
-      <w:r>
-        <w:rPr>
-          <w:rFonts w:ascii="Times New Roman" w:hAnsi="Times New Roman" w:cs="Times New Roman"/>
-        </w:rPr>
-        <w:t xml:space="preserve">The growing complexity of both traditional and </w:t>
-      </w:r>
-      <w:r>
-        <w:rPr>
-          <w:rFonts w:ascii="Times New Roman" w:hAnsi="Times New Roman" w:cs="Times New Roman"/>
-        </w:rPr>
-        <w:t>future</w:t>
-      </w:r>
-      <w:r>
-        <w:rPr>
-          <w:rFonts w:ascii="Times New Roman" w:hAnsi="Times New Roman" w:cs="Times New Roman"/>
-        </w:rPr>
-        <w:t xml:space="preserve"> missions </w:t>
-      </w:r>
-      <w:r>
-        <w:rPr>
-          <w:rFonts w:ascii="Times New Roman" w:hAnsi="Times New Roman" w:cs="Times New Roman"/>
-        </w:rPr>
-        <w:t xml:space="preserve">will likely increase </w:t>
-      </w:r>
-      <w:r>
-        <w:rPr>
-          <w:rFonts w:ascii="Times New Roman" w:hAnsi="Times New Roman" w:cs="Times New Roman"/>
-        </w:rPr>
-        <w:t>STEM degree</w:t>
-      </w:r>
-      <w:r>
-        <w:rPr>
-          <w:rFonts w:ascii="Times New Roman" w:hAnsi="Times New Roman" w:cs="Times New Roman"/>
-        </w:rPr>
-        <w:t xml:space="preserve"> needs.</w:t>
-      </w:r>
-      <w:r>
-        <w:rPr>
-          <w:rFonts w:ascii="Times New Roman" w:hAnsi="Times New Roman" w:cs="Times New Roman"/>
-          <w:vertAlign w:val="superscript"/>
-        </w:rPr>
-        <w:t>5</w:t>
-      </w:r>
-      <w:r>
-        <w:rPr>
-          <w:rFonts w:ascii="Times New Roman" w:hAnsi="Times New Roman" w:cs="Times New Roman"/>
-        </w:rPr>
-        <w:t xml:space="preserve"> </w:t>
-      </w:r>
-      <w:r>
-        <w:rPr>
-          <w:rFonts w:ascii="Times New Roman" w:hAnsi="Times New Roman" w:cs="Times New Roman"/>
-        </w:rPr>
-        <w:t xml:space="preserve">Air Force </w:t>
-      </w:r>
-      <w:r>
-        <w:rPr>
-          <w:rFonts w:ascii="Times New Roman" w:hAnsi="Times New Roman" w:cs="Times New Roman"/>
-        </w:rPr>
-        <w:t xml:space="preserve">future </w:t>
-      </w:r>
-      <w:r>
-        <w:rPr>
-          <w:rFonts w:ascii="Times New Roman" w:hAnsi="Times New Roman" w:cs="Times New Roman"/>
-        </w:rPr>
-        <w:t xml:space="preserve">missions will become more technologically </w:t>
-      </w:r>
-      <w:r>
-        <w:rPr>
-          <w:rFonts w:ascii="Times New Roman" w:hAnsi="Times New Roman" w:cs="Times New Roman"/>
-        </w:rPr>
-        <w:t>demanding</w:t>
-      </w:r>
-      <w:r>
-        <w:rPr>
-          <w:rFonts w:ascii="Times New Roman" w:hAnsi="Times New Roman" w:cs="Times New Roman"/>
-        </w:rPr>
-        <w:t xml:space="preserve"> and will </w:t>
-      </w:r>
-      <w:r>
-        <w:rPr>
-          <w:rFonts w:ascii="Times New Roman" w:hAnsi="Times New Roman" w:cs="Times New Roman"/>
-        </w:rPr>
-        <w:t>rely on</w:t>
-      </w:r>
-      <w:r>
-        <w:rPr>
-          <w:rFonts w:ascii="Times New Roman" w:hAnsi="Times New Roman" w:cs="Times New Roman"/>
-        </w:rPr>
-        <w:t xml:space="preserve"> a </w:t>
-      </w:r>
-      <w:r>
-        <w:rPr>
-          <w:rFonts w:ascii="Times New Roman" w:hAnsi="Times New Roman" w:cs="Times New Roman"/>
-        </w:rPr>
-        <w:t>correspondingly</w:t>
-      </w:r>
-      <w:r>
-        <w:rPr>
-          <w:rFonts w:ascii="Times New Roman" w:hAnsi="Times New Roman" w:cs="Times New Roman"/>
-        </w:rPr>
-        <w:t xml:space="preserve"> larger STEM workforce in many career fields across the Air Force</w:t>
-      </w:r>
-      <w:r>
-        <w:rPr>
-          <w:rFonts w:ascii="Times New Roman" w:hAnsi="Times New Roman" w:cs="Times New Roman"/>
-        </w:rPr>
-        <w:t>.</w:t>
-      </w:r>
-      <w:r>
-        <w:rPr>
-          <w:rFonts w:ascii="Times New Roman" w:hAnsi="Times New Roman" w:cs="Times New Roman"/>
-          <w:vertAlign w:val="superscript"/>
-        </w:rPr>
-        <w:t>6</w:t>
-      </w:r>
-      <w:r>
-        <w:rPr>
-          <w:rFonts w:ascii="Times New Roman" w:hAnsi="Times New Roman" w:cs="Times New Roman"/>
-        </w:rPr>
-        <w:t xml:space="preserve"> </w:t>
-      </w:r>
-      <w:r>
-        <w:rPr>
-          <w:rFonts w:ascii="Times New Roman" w:hAnsi="Times New Roman" w:cs="Times New Roman"/>
-        </w:rPr>
-        <w:t>It is predicted that w</w:t>
-      </w:r>
-      <w:r>
-        <w:rPr>
-          <w:rFonts w:ascii="Times New Roman" w:hAnsi="Times New Roman" w:cs="Times New Roman"/>
-        </w:rPr>
-        <w:t xml:space="preserve">hile over 5,100 </w:t>
-      </w:r>
-      <w:r>
-        <w:rPr>
-          <w:rFonts w:ascii="Times New Roman" w:hAnsi="Times New Roman" w:cs="Times New Roman"/>
-        </w:rPr>
-        <w:t xml:space="preserve">the Air Force </w:t>
-      </w:r>
-      <w:r>
-        <w:rPr>
-          <w:rFonts w:ascii="Times New Roman" w:hAnsi="Times New Roman" w:cs="Times New Roman"/>
-        </w:rPr>
-        <w:t xml:space="preserve">officers with STEM degrees currently serve in </w:t>
-      </w:r>
-      <w:r>
-        <w:rPr>
-          <w:rFonts w:ascii="Times New Roman" w:hAnsi="Times New Roman" w:cs="Times New Roman"/>
-        </w:rPr>
-        <w:t>some non-STEM required</w:t>
-      </w:r>
-      <w:r>
-        <w:rPr>
-          <w:rFonts w:ascii="Times New Roman" w:hAnsi="Times New Roman" w:cs="Times New Roman"/>
-        </w:rPr>
-        <w:t xml:space="preserve"> areas, some 3,200 more </w:t>
-      </w:r>
-      <w:r>
-        <w:rPr>
-          <w:rFonts w:ascii="Times New Roman" w:hAnsi="Times New Roman" w:cs="Times New Roman"/>
-        </w:rPr>
-        <w:t xml:space="preserve">officers with STEM degrees </w:t>
-      </w:r>
-      <w:r>
-        <w:rPr>
-          <w:rFonts w:ascii="Times New Roman" w:hAnsi="Times New Roman" w:cs="Times New Roman"/>
-        </w:rPr>
-        <w:t>are required to meet current needs</w:t>
-      </w:r>
-      <w:r>
-        <w:rPr>
-          <w:rFonts w:ascii="Times New Roman" w:hAnsi="Times New Roman" w:cs="Times New Roman"/>
-        </w:rPr>
-        <w:t>.</w:t>
-      </w:r>
-      <w:r>
-        <w:rPr>
-          <w:rFonts w:ascii="Times New Roman" w:hAnsi="Times New Roman" w:cs="Times New Roman"/>
-          <w:vertAlign w:val="superscript"/>
-        </w:rPr>
-        <w:t>7</w:t>
-      </w:r>
-      <w:r>
-        <w:rPr>
-          <w:rFonts w:ascii="Times New Roman" w:hAnsi="Times New Roman" w:cs="Times New Roman"/>
-        </w:rPr>
-        <w:t xml:space="preserve"> </w:t>
-      </w:r>
-    </w:p>
-    <w:p>
-      <w:pPr>
-        <w:spacing w:after="0"/>
-        <w:rPr>
-          <w:rFonts w:ascii="Times New Roman" w:hAnsi="Times New Roman" w:cs="Times New Roman"/>
-        </w:rPr>
-      </w:pPr>
-    </w:p>
-    <w:p>
-      <w:pPr>
-        <w:spacing w:after="0"/>
-        <w:rPr>
-          <w:rFonts w:ascii="Times New Roman" w:hAnsi="Times New Roman" w:cs="Times New Roman"/>
-        </w:rPr>
-      </w:pPr>
-      <w:r>
-        <w:rPr>
-          <w:rFonts w:ascii="Times New Roman" w:hAnsi="Times New Roman" w:cs="Times New Roman"/>
-        </w:rPr>
-        <w:t xml:space="preserve">4. </w:t>
-      </w:r>
-      <w:r>
-        <w:rPr>
-          <w:rFonts w:ascii="Times New Roman" w:hAnsi="Times New Roman" w:cs="Times New Roman"/>
-        </w:rPr>
-        <w:t xml:space="preserve"> </w:t>
-      </w:r>
-      <w:r>
-        <w:rPr>
-          <w:rFonts w:ascii="Times New Roman" w:hAnsi="Times New Roman" w:cs="Times New Roman"/>
-        </w:rPr>
-        <w:t>The thing that s</w:t>
-      </w:r>
-      <w:r>
-        <w:rPr>
-          <w:rFonts w:ascii="Times New Roman" w:hAnsi="Times New Roman" w:cs="Times New Roman"/>
-        </w:rPr>
-        <w:t>eparates military officers from all other professions</w:t>
-      </w:r>
-      <w:r>
-        <w:rPr>
-          <w:rFonts w:ascii="Times New Roman" w:hAnsi="Times New Roman" w:cs="Times New Roman"/>
-        </w:rPr>
-        <w:t xml:space="preserve"> is officership</w:t>
-      </w:r>
-      <w:r>
-        <w:rPr>
-          <w:rFonts w:ascii="Times New Roman" w:hAnsi="Times New Roman" w:cs="Times New Roman"/>
-        </w:rPr>
-        <w:t>.</w:t>
-      </w:r>
-      <w:r>
-        <w:rPr>
-          <w:rFonts w:ascii="Times New Roman" w:hAnsi="Times New Roman" w:cs="Times New Roman"/>
-          <w:vertAlign w:val="superscript"/>
-        </w:rPr>
-        <w:t>8</w:t>
-      </w:r>
-      <w:r>
-        <w:rPr>
-          <w:rFonts w:ascii="Times New Roman" w:hAnsi="Times New Roman" w:cs="Times New Roman"/>
-        </w:rPr>
-        <w:t xml:space="preserve"> </w:t>
-      </w:r>
-      <w:r>
-        <w:rPr>
-          <w:rFonts w:ascii="Times New Roman" w:hAnsi="Times New Roman" w:cs="Times New Roman"/>
-        </w:rPr>
-        <w:t>“</w:t>
+        <w:t>Should the Air Force recruit</w:t>
+      </w:r>
+      <w:r>
+        <w:rPr>
+          <w:rFonts w:ascii="Times New Roman" w:hAnsi="Times New Roman" w:cs="Times New Roman"/>
+        </w:rPr>
+        <w:t xml:space="preserve"> only officers with STEM degrees</w:t>
+      </w:r>
+      <w:r>
+        <w:rPr>
+          <w:rFonts w:ascii="Times New Roman" w:hAnsi="Times New Roman" w:cs="Times New Roman"/>
+        </w:rPr>
+        <w:t>, it</w:t>
+      </w:r>
+      <w:r>
+        <w:rPr>
+          <w:rFonts w:ascii="Times New Roman" w:hAnsi="Times New Roman" w:cs="Times New Roman"/>
+        </w:rPr>
+        <w:t xml:space="preserve"> will turn away many great future leaders. </w:t>
+      </w:r>
+    </w:p>
+    <w:p>
+      <w:pPr>
+        <w:spacing w:after="0"/>
+        <w:rPr>
+          <w:rFonts w:ascii="Times New Roman" w:hAnsi="Times New Roman" w:cs="Times New Roman"/>
+        </w:rPr>
+      </w:pPr>
+    </w:p>
+    <w:p>
+      <w:pPr>
+        <w:spacing w:after="0"/>
+        <w:rPr>
+          <w:rFonts w:ascii="Times New Roman" w:hAnsi="Times New Roman" w:cs="Times New Roman"/>
+        </w:rPr>
+      </w:pPr>
+      <w:r>
+        <w:rPr>
+          <w:rFonts w:ascii="Times New Roman" w:hAnsi="Times New Roman" w:cs="Times New Roman"/>
+        </w:rPr>
+        <w:t xml:space="preserve">5.  </w:t>
       </w:r>
       <w:bookmarkStart w:id="0" w:name="_GoBack"/>
       <w:bookmarkEnd w:id="0"/>
       <w:r>
         <w:rPr>
           <w:rFonts w:ascii="Times New Roman" w:hAnsi="Times New Roman" w:cs="Times New Roman"/>
-          <w:i/>
-        </w:rPr>
-        <w:t>Officers must see themselves first as military leaders and secondly as specialists such as pilots, engineers, financial comptrollers, logisticians, air battle managers</w:t>
-      </w:r>
-      <w:r>
-        <w:rPr>
-          <w:rFonts w:ascii="Times New Roman" w:hAnsi="Times New Roman" w:cs="Times New Roman"/>
-        </w:rPr>
-        <w:t>.</w:t>
-      </w:r>
-      <w:r>
-        <w:rPr>
-          <w:rFonts w:ascii="Times New Roman" w:hAnsi="Times New Roman" w:cs="Times New Roman"/>
-          <w:lang w:eastAsia="zh-CN"/>
-        </w:rPr>
-        <w:t>”</w:t>
-      </w:r>
-      <w:r>
-        <w:rPr>
-          <w:rFonts w:ascii="Times New Roman" w:hAnsi="Times New Roman" w:cs="Times New Roman"/>
-          <w:vertAlign w:val="superscript"/>
-        </w:rPr>
-        <w:t>9</w:t>
-      </w:r>
-      <w:r>
-        <w:rPr>
-          <w:rFonts w:ascii="Times New Roman" w:hAnsi="Times New Roman" w:cs="Times New Roman"/>
-        </w:rPr>
-        <w:t xml:space="preserve"> </w:t>
-      </w:r>
-      <w:r>
-        <w:rPr>
-          <w:rFonts w:ascii="Times New Roman" w:hAnsi="Times New Roman" w:cs="Times New Roman"/>
-        </w:rPr>
-        <w:t xml:space="preserve">There are many soft skills such as </w:t>
-      </w:r>
-      <w:r>
-        <w:rPr>
-          <w:rFonts w:ascii="Times New Roman" w:hAnsi="Times New Roman" w:cs="Times New Roman"/>
-        </w:rPr>
-        <w:t>i</w:t>
-      </w:r>
-      <w:r>
-        <w:rPr>
-          <w:rFonts w:ascii="Times New Roman" w:hAnsi="Times New Roman" w:cs="Times New Roman"/>
-        </w:rPr>
-        <w:t>n</w:t>
-      </w:r>
-      <w:r>
-        <w:rPr>
-          <w:rFonts w:ascii="Times New Roman" w:hAnsi="Times New Roman" w:cs="Times New Roman"/>
-        </w:rPr>
-        <w:t>tegrity; charisma, inspiration</w:t>
-      </w:r>
-      <w:r>
-        <w:rPr>
-          <w:rFonts w:ascii="Times New Roman" w:hAnsi="Times New Roman" w:cs="Times New Roman"/>
-        </w:rPr>
-        <w:t>, visi</w:t>
-      </w:r>
-      <w:r>
-        <w:rPr>
-          <w:rFonts w:ascii="Times New Roman" w:hAnsi="Times New Roman" w:cs="Times New Roman"/>
-        </w:rPr>
-        <w:t xml:space="preserve">onary, effective team building, and </w:t>
-      </w:r>
-      <w:r>
-        <w:rPr>
-          <w:rFonts w:ascii="Times New Roman" w:hAnsi="Times New Roman" w:cs="Times New Roman"/>
-        </w:rPr>
-        <w:t>communicating</w:t>
-      </w:r>
-      <w:r>
-        <w:rPr>
-          <w:rFonts w:ascii="Times New Roman" w:hAnsi="Times New Roman" w:cs="Times New Roman"/>
-        </w:rPr>
-        <w:t xml:space="preserve"> are </w:t>
-      </w:r>
-      <w:r>
-        <w:rPr>
-          <w:rFonts w:ascii="Times New Roman" w:hAnsi="Times New Roman" w:cs="Times New Roman"/>
-        </w:rPr>
-        <w:t xml:space="preserve">all </w:t>
-      </w:r>
-      <w:r>
-        <w:rPr>
-          <w:rFonts w:ascii="Times New Roman" w:hAnsi="Times New Roman" w:cs="Times New Roman"/>
-        </w:rPr>
-        <w:t>essential</w:t>
-      </w:r>
-      <w:r>
-        <w:rPr>
-          <w:rFonts w:ascii="Times New Roman" w:hAnsi="Times New Roman" w:cs="Times New Roman"/>
-        </w:rPr>
-        <w:t xml:space="preserve"> for becoming great leaders.</w:t>
-      </w:r>
-      <w:r>
-        <w:rPr>
-          <w:rFonts w:ascii="Times New Roman" w:hAnsi="Times New Roman" w:cs="Times New Roman"/>
-          <w:vertAlign w:val="superscript"/>
-        </w:rPr>
-        <w:t>10</w:t>
-      </w:r>
-      <w:r>
-        <w:rPr>
-          <w:rFonts w:ascii="Times New Roman" w:hAnsi="Times New Roman" w:cs="Times New Roman"/>
-        </w:rPr>
-        <w:t xml:space="preserve"> </w:t>
-      </w:r>
-      <w:r>
-        <w:rPr>
-          <w:rFonts w:ascii="Times New Roman" w:hAnsi="Times New Roman" w:cs="Times New Roman"/>
-        </w:rPr>
-        <w:t>None of the last four Chief of Staff</w:t>
-      </w:r>
-      <w:r>
-        <w:rPr>
-          <w:rFonts w:ascii="Times New Roman" w:hAnsi="Times New Roman" w:cs="Times New Roman"/>
-        </w:rPr>
-        <w:t>s</w:t>
-      </w:r>
-      <w:r>
-        <w:rPr>
-          <w:rFonts w:ascii="Times New Roman" w:hAnsi="Times New Roman" w:cs="Times New Roman"/>
-        </w:rPr>
-        <w:t xml:space="preserve"> of the Air Force ha</w:t>
-      </w:r>
-      <w:r>
-        <w:rPr>
-          <w:rFonts w:ascii="Times New Roman" w:hAnsi="Times New Roman" w:cs="Times New Roman"/>
-        </w:rPr>
-        <w:t>ve</w:t>
-      </w:r>
-      <w:r>
-        <w:rPr>
-          <w:rFonts w:ascii="Times New Roman" w:hAnsi="Times New Roman" w:cs="Times New Roman"/>
-        </w:rPr>
-        <w:t xml:space="preserve"> a degree in STEM.</w:t>
-      </w:r>
-      <w:r>
-        <w:rPr>
-          <w:rFonts w:ascii="Times New Roman" w:hAnsi="Times New Roman" w:cs="Times New Roman"/>
-          <w:vertAlign w:val="superscript"/>
-        </w:rPr>
-        <w:t>11-14</w:t>
-      </w:r>
-      <w:r>
-        <w:rPr>
-          <w:rFonts w:ascii="Times New Roman" w:hAnsi="Times New Roman" w:cs="Times New Roman"/>
-          <w:vertAlign w:val="superscript"/>
-        </w:rPr>
-        <w:t xml:space="preserve"> </w:t>
-      </w:r>
-      <w:r>
-        <w:rPr>
-          <w:rFonts w:ascii="Times New Roman" w:hAnsi="Times New Roman" w:cs="Times New Roman"/>
-        </w:rPr>
-        <w:t>Should the Air Force recruit</w:t>
-      </w:r>
-      <w:r>
-        <w:rPr>
-          <w:rFonts w:ascii="Times New Roman" w:hAnsi="Times New Roman" w:cs="Times New Roman"/>
-        </w:rPr>
-        <w:t xml:space="preserve"> only officers with STEM degrees</w:t>
-      </w:r>
-      <w:r>
-        <w:rPr>
-          <w:rFonts w:ascii="Times New Roman" w:hAnsi="Times New Roman" w:cs="Times New Roman"/>
-        </w:rPr>
-        <w:t>, it</w:t>
-      </w:r>
-      <w:r>
-        <w:rPr>
-          <w:rFonts w:ascii="Times New Roman" w:hAnsi="Times New Roman" w:cs="Times New Roman"/>
-        </w:rPr>
-        <w:t xml:space="preserve"> will turn away many great future leaders. </w:t>
-      </w:r>
-    </w:p>
-    <w:p>
-      <w:pPr>
-        <w:spacing w:after="0"/>
-        <w:rPr>
-          <w:rFonts w:ascii="Times New Roman" w:hAnsi="Times New Roman" w:cs="Times New Roman"/>
-        </w:rPr>
-      </w:pPr>
-    </w:p>
-    <w:p>
-      <w:pPr>
-        <w:spacing w:after="0"/>
-        <w:rPr>
-          <w:rFonts w:ascii="Times New Roman" w:hAnsi="Times New Roman" w:cs="Times New Roman"/>
-        </w:rPr>
-      </w:pPr>
-      <w:r>
-        <w:rPr>
-          <w:rFonts w:ascii="Times New Roman" w:hAnsi="Times New Roman" w:cs="Times New Roman"/>
         </w:rPr>
         <w:t xml:space="preserve">This </w:t>
       </w:r>
@@ -1490,7 +1496,13 @@
         <w:rPr>
           <w:rFonts w:ascii="Times New Roman" w:hAnsi="Times New Roman" w:cs="Times New Roman"/>
         </w:rPr>
-        <w:t>,</w:t>
+        <w:t xml:space="preserve"> (</w:t>
+      </w:r>
+      <w:r>
+        <w:rPr>
+          <w:rFonts w:ascii="Times New Roman" w:hAnsi="Times New Roman" w:cs="Times New Roman"/>
+        </w:rPr>
+        <w:t>The National Academies</w:t>
       </w:r>
       <w:r>
         <w:rPr>
@@ -1502,19 +1514,13 @@
         <w:rPr>
           <w:rFonts w:ascii="Times New Roman" w:hAnsi="Times New Roman" w:cs="Times New Roman"/>
         </w:rPr>
-        <w:t>The National Academies</w:t>
-      </w:r>
-      <w:r>
-        <w:rPr>
-          <w:rFonts w:ascii="Times New Roman" w:hAnsi="Times New Roman" w:cs="Times New Roman"/>
-        </w:rPr>
-        <w:t xml:space="preserve"> </w:t>
-      </w:r>
-      <w:r>
-        <w:rPr>
-          <w:rFonts w:ascii="Times New Roman" w:hAnsi="Times New Roman" w:cs="Times New Roman"/>
-        </w:rPr>
         <w:t>Press</w:t>
+      </w:r>
+      <w:r>
+        <w:rPr>
+          <w:rFonts w:ascii="Times New Roman" w:hAnsi="Times New Roman" w:cs="Times New Roman"/>
+        </w:rPr>
+        <w:t>, 2010)</w:t>
       </w:r>
       <w:r>
         <w:rPr>
@@ -3529,7 +3535,7 @@
 </file>
 
 <file path=customXml/itemProps1.xml><?xml version="1.0" encoding="utf-8"?>
-<ds:datastoreItem xmlns:ds="http://schemas.openxmlformats.org/officeDocument/2006/customXml" ds:itemID="{52FC6E89-5A93-48E3-8B3A-058C758F43C8}">
+<ds:datastoreItem xmlns:ds="http://schemas.openxmlformats.org/officeDocument/2006/customXml" ds:itemID="{F0A0F65E-17FB-41B0-AAD9-DD5DD5A05CE5}">
   <ds:schemaRefs>
     <ds:schemaRef ds:uri="http://schemas.openxmlformats.org/officeDocument/2006/bibliography"/>
   </ds:schemaRefs>

</xml_diff>